<commit_message>
fixed error in the report
Before/then images were in wrong order
</commit_message>
<xml_diff>
--- a/src/performance/Refactoring - API cache.docx
+++ b/src/performance/Refactoring - API cache.docx
@@ -11,19 +11,7 @@
           <w:rPr>
             <w:rStyle w:val="Hyperlink"/>
           </w:rPr>
-          <w:t>https://poem</w:t>
-        </w:r>
-        <w:r>
-          <w:rPr>
-            <w:rStyle w:val="Hyperlink"/>
-          </w:rPr>
-          <w:t>i</w:t>
-        </w:r>
-        <w:r>
-          <w:rPr>
-            <w:rStyle w:val="Hyperlink"/>
-          </w:rPr>
-          <w:t>st.github.io/poemist-apidoc</w:t>
+          <w:t>https://poemist.github.io/poemist-apidoc</w:t>
         </w:r>
       </w:hyperlink>
       <w:r>
@@ -452,13 +440,13 @@
         </w:rPr>
         <w:lastRenderedPageBreak/>
         <w:drawing>
-          <wp:anchor distT="0" distB="0" distL="114300" distR="114300" simplePos="0" relativeHeight="251661312" behindDoc="1" locked="0" layoutInCell="1" allowOverlap="1" wp14:anchorId="59795B99" wp14:editId="46D67532">
+          <wp:anchor distT="0" distB="0" distL="114300" distR="114300" simplePos="0" relativeHeight="251661312" behindDoc="1" locked="0" layoutInCell="1" allowOverlap="1" wp14:anchorId="59795B99" wp14:editId="69EE988A">
             <wp:simplePos x="0" y="0"/>
             <wp:positionH relativeFrom="column">
-              <wp:posOffset>4519930</wp:posOffset>
+              <wp:posOffset>93878</wp:posOffset>
             </wp:positionH>
             <wp:positionV relativeFrom="paragraph">
-              <wp:posOffset>210</wp:posOffset>
+              <wp:posOffset>6985</wp:posOffset>
             </wp:positionV>
             <wp:extent cx="4038600" cy="4966125"/>
             <wp:effectExtent l="0" t="0" r="0" b="6350"/>
@@ -500,7 +488,7 @@
                   <pic:spPr bwMode="auto">
                     <a:xfrm>
                       <a:off x="0" y="0"/>
-                      <a:ext cx="4045040" cy="4974044"/>
+                      <a:ext cx="4038600" cy="4966125"/>
                     </a:xfrm>
                     <a:prstGeom prst="rect">
                       <a:avLst/>

</xml_diff>